<commit_message>
Überarbeitet Tabelle Kapitel 1
</commit_message>
<xml_diff>
--- a/todo.docx
+++ b/todo.docx
@@ -9,8 +9,6 @@
           <w:lang w:val="de-DE"/>
         </w:rPr>
       </w:pPr>
-      <w:bookmarkStart w:id="0" w:name="_GoBack"/>
-      <w:proofErr w:type="spellStart"/>
       <w:r>
         <w:rPr>
           <w:b/>
@@ -18,7 +16,6 @@
         </w:rPr>
         <w:t>ElMasch</w:t>
       </w:r>
-      <w:proofErr w:type="spellEnd"/>
     </w:p>
     <w:tbl>
       <w:tblPr>
@@ -43,7 +40,6 @@
           <w:tcPr>
             <w:tcW w:w="3104" w:type="pct"/>
           </w:tcPr>
-          <w:bookmarkEnd w:id="0"/>
           <w:p>
             <w:pPr>
               <w:jc w:val="left"/>
@@ -134,21 +130,7 @@
               <w:rPr>
                 <w:lang w:val="de-DE"/>
               </w:rPr>
-              <w:t xml:space="preserve">Elt3 </w:t>
-            </w:r>
-            <w:proofErr w:type="spellStart"/>
-            <w:r>
-              <w:rPr>
-                <w:lang w:val="de-DE"/>
-              </w:rPr>
-              <w:t>FoSa</w:t>
-            </w:r>
-            <w:proofErr w:type="spellEnd"/>
-            <w:r>
-              <w:rPr>
-                <w:lang w:val="de-DE"/>
-              </w:rPr>
-              <w:t xml:space="preserve"> 2.2 &amp; 2.5</w:t>
+              <w:t>Elt3 FoSa 2.2 &amp; 2.5</w:t>
             </w:r>
           </w:p>
         </w:tc>
@@ -186,6 +168,7 @@
               <w14:uncheckedState w14:val="2610" w14:font="MS Gothic"/>
             </w14:checkbox>
           </w:sdtPr>
+          <w:sdtEndPr/>
           <w:sdtContent>
             <w:tc>
               <w:tcPr>
@@ -284,6 +267,7 @@
               <w14:uncheckedState w14:val="2610" w14:font="MS Gothic"/>
             </w14:checkbox>
           </w:sdtPr>
+          <w:sdtEndPr/>
           <w:sdtContent>
             <w:tc>
               <w:tcPr>
@@ -344,35 +328,7 @@
               <w:rPr>
                 <w:lang w:val="de-DE"/>
               </w:rPr>
-              <w:t xml:space="preserve">Formeln aus </w:t>
-            </w:r>
-            <w:proofErr w:type="spellStart"/>
-            <w:r>
-              <w:rPr>
-                <w:lang w:val="de-DE"/>
-              </w:rPr>
-              <w:t>Uebung</w:t>
-            </w:r>
-            <w:proofErr w:type="spellEnd"/>
-            <w:r>
-              <w:rPr>
-                <w:lang w:val="de-DE"/>
-              </w:rPr>
-              <w:t xml:space="preserve"> 5 </w:t>
-            </w:r>
-            <w:proofErr w:type="spellStart"/>
-            <w:r>
-              <w:rPr>
-                <w:lang w:val="de-DE"/>
-              </w:rPr>
-              <w:t>ElMasch</w:t>
-            </w:r>
-            <w:proofErr w:type="spellEnd"/>
-            <w:r>
-              <w:rPr>
-                <w:lang w:val="de-DE"/>
-              </w:rPr>
-              <w:t xml:space="preserve"> ergänzen</w:t>
+              <w:t>Formeln aus Uebung 5 ElMasch ergänzen</w:t>
             </w:r>
           </w:p>
         </w:tc>
@@ -410,6 +366,7 @@
               <w14:uncheckedState w14:val="2610" w14:font="MS Gothic"/>
             </w14:checkbox>
           </w:sdtPr>
+          <w:sdtEndPr/>
           <w:sdtContent>
             <w:tc>
               <w:tcPr>
@@ -496,6 +453,7 @@
               <w14:uncheckedState w14:val="2610" w14:font="MS Gothic"/>
             </w14:checkbox>
           </w:sdtPr>
+          <w:sdtEndPr/>
           <w:sdtContent>
             <w:tc>
               <w:tcPr>
@@ -582,6 +540,7 @@
               <w14:uncheckedState w14:val="2610" w14:font="MS Gothic"/>
             </w14:checkbox>
           </w:sdtPr>
+          <w:sdtEndPr/>
           <w:sdtContent>
             <w:tc>
               <w:tcPr>
@@ -668,6 +627,7 @@
               <w14:uncheckedState w14:val="2610" w14:font="MS Gothic"/>
             </w14:checkbox>
           </w:sdtPr>
+          <w:sdtEndPr/>
           <w:sdtContent>
             <w:tc>
               <w:tcPr>
@@ -754,6 +714,7 @@
               <w14:uncheckedState w14:val="2610" w14:font="MS Gothic"/>
             </w14:checkbox>
           </w:sdtPr>
+          <w:sdtEndPr/>
           <w:sdtContent>
             <w:tc>
               <w:tcPr>
@@ -840,6 +801,7 @@
               <w14:uncheckedState w14:val="2610" w14:font="MS Gothic"/>
             </w14:checkbox>
           </w:sdtPr>
+          <w:sdtEndPr/>
           <w:sdtContent>
             <w:tc>
               <w:tcPr>
@@ -926,6 +888,7 @@
               <w14:uncheckedState w14:val="2610" w14:font="MS Gothic"/>
             </w14:checkbox>
           </w:sdtPr>
+          <w:sdtEndPr/>
           <w:sdtContent>
             <w:tc>
               <w:tcPr>
@@ -974,6 +937,7 @@
           <w:id w:val="818924933"/>
           <w15:repeatingSection/>
         </w:sdtPr>
+        <w:sdtEndPr/>
         <w:sdtContent>
           <w:sdt>
             <w:sdtPr>
@@ -986,6 +950,7 @@
               </w:placeholder>
               <w15:repeatingSectionItem/>
             </w:sdtPr>
+            <w:sdtEndPr/>
             <w:sdtContent>
               <w:tr>
                 <w:trPr>
@@ -1033,6 +998,7 @@
                       <w14:uncheckedState w14:val="2610" w14:font="MS Gothic"/>
                     </w14:checkbox>
                   </w:sdtPr>
+                  <w:sdtEndPr/>
                   <w:sdtContent>
                     <w:tc>
                       <w:tcPr>
@@ -1086,6 +1052,7 @@
               </w:placeholder>
               <w15:repeatingSectionItem/>
             </w:sdtPr>
+            <w:sdtEndPr/>
             <w:sdtContent>
               <w:tr>
                 <w:trPr>
@@ -1133,6 +1100,7 @@
                       <w14:uncheckedState w14:val="2610" w14:font="MS Gothic"/>
                     </w14:checkbox>
                   </w:sdtPr>
+                  <w:sdtEndPr/>
                   <w:sdtContent>
                     <w:tc>
                       <w:tcPr>
@@ -1186,6 +1154,7 @@
               </w:placeholder>
               <w15:repeatingSectionItem/>
             </w:sdtPr>
+            <w:sdtEndPr/>
             <w:sdtContent>
               <w:tr>
                 <w:trPr>
@@ -1233,6 +1202,7 @@
                       <w14:uncheckedState w14:val="2610" w14:font="MS Gothic"/>
                     </w14:checkbox>
                   </w:sdtPr>
+                  <w:sdtEndPr/>
                   <w:sdtContent>
                     <w:tc>
                       <w:tcPr>
@@ -1297,373 +1267,11 @@
         </w:rPr>
         <w:br w:type="page"/>
       </w:r>
-    </w:p>
-    <w:p>
-      <w:pPr>
-        <w:spacing w:after="0" w:line="240" w:lineRule="auto"/>
-        <w:rPr>
-          <w:rFonts w:ascii="Calibri" w:eastAsia="Times New Roman" w:hAnsi="Calibri" w:cs="Times New Roman"/>
-          <w:color w:val="auto"/>
-          <w:sz w:val="22"/>
-          <w:szCs w:val="22"/>
-          <w:lang w:val="de-DE" w:eastAsia="de-DE"/>
-        </w:rPr>
-      </w:pPr>
-      <w:r>
-        <w:rPr>
-          <w:rFonts w:ascii="Calibri" w:eastAsia="Times New Roman" w:hAnsi="Calibri" w:cs="Times New Roman"/>
-          <w:noProof/>
-          <w:color w:val="auto"/>
-          <w:sz w:val="22"/>
-          <w:szCs w:val="22"/>
-          <w:lang w:val="de-DE" w:eastAsia="de-DE"/>
-        </w:rPr>
-        <w:drawing>
-          <wp:inline distT="0" distB="0" distL="0" distR="0" wp14:anchorId="6BF6C29E" wp14:editId="74952846">
-            <wp:extent cx="3484245" cy="1470025"/>
-            <wp:effectExtent l="0" t="0" r="1905" b="0"/>
-            <wp:docPr id="1" name="Grafik 1" descr="C:\Users\Luca\AppData\Local\Temp\msohtmlclip1\02\clip_image001.png"/>
-            <wp:cNvGraphicFramePr>
-              <a:graphicFrameLocks xmlns:a="http://schemas.openxmlformats.org/drawingml/2006/main" noChangeAspect="1"/>
-            </wp:cNvGraphicFramePr>
-            <a:graphic xmlns:a="http://schemas.openxmlformats.org/drawingml/2006/main">
-              <a:graphicData uri="http://schemas.openxmlformats.org/drawingml/2006/picture">
-                <pic:pic xmlns:pic="http://schemas.openxmlformats.org/drawingml/2006/picture">
-                  <pic:nvPicPr>
-                    <pic:cNvPr id="0" name="Picture 1" descr="C:\Users\Luca\AppData\Local\Temp\msohtmlclip1\02\clip_image001.png"/>
-                    <pic:cNvPicPr>
-                      <a:picLocks noChangeAspect="1" noChangeArrowheads="1"/>
-                    </pic:cNvPicPr>
-                  </pic:nvPicPr>
-                  <pic:blipFill>
-                    <a:blip r:embed="rId7">
-                      <a:extLst>
-                        <a:ext uri="{28A0092B-C50C-407E-A947-70E740481C1C}">
-                          <a14:useLocalDpi xmlns:a14="http://schemas.microsoft.com/office/drawing/2010/main" val="0"/>
-                        </a:ext>
-                      </a:extLst>
-                    </a:blip>
-                    <a:srcRect/>
-                    <a:stretch>
-                      <a:fillRect/>
-                    </a:stretch>
-                  </pic:blipFill>
-                  <pic:spPr bwMode="auto">
-                    <a:xfrm>
-                      <a:off x="0" y="0"/>
-                      <a:ext cx="3484245" cy="1470025"/>
-                    </a:xfrm>
-                    <a:prstGeom prst="rect">
-                      <a:avLst/>
-                    </a:prstGeom>
-                    <a:noFill/>
-                    <a:ln>
-                      <a:noFill/>
-                    </a:ln>
-                  </pic:spPr>
-                </pic:pic>
-              </a:graphicData>
-            </a:graphic>
-          </wp:inline>
-        </w:drawing>
-      </w:r>
-    </w:p>
-    <w:p>
-      <w:pPr>
-        <w:rPr>
-          <w:lang w:val="de-DE"/>
-        </w:rPr>
-      </w:pPr>
-    </w:p>
-    <w:p>
-      <w:pPr>
-        <w:spacing w:after="0" w:line="240" w:lineRule="auto"/>
-        <w:rPr>
-          <w:rFonts w:ascii="Calibri" w:eastAsia="Times New Roman" w:hAnsi="Calibri" w:cs="Times New Roman"/>
-          <w:color w:val="auto"/>
-          <w:sz w:val="22"/>
-          <w:szCs w:val="22"/>
-          <w:lang w:val="de-DE" w:eastAsia="de-DE"/>
-        </w:rPr>
-      </w:pPr>
-      <w:r>
-        <w:rPr>
-          <w:rFonts w:ascii="Calibri" w:eastAsia="Times New Roman" w:hAnsi="Calibri" w:cs="Times New Roman"/>
-          <w:noProof/>
-          <w:color w:val="auto"/>
-          <w:sz w:val="22"/>
-          <w:szCs w:val="22"/>
-          <w:lang w:val="de-DE" w:eastAsia="de-DE"/>
-        </w:rPr>
-        <w:drawing>
-          <wp:inline distT="0" distB="0" distL="0" distR="0" wp14:anchorId="19370689" wp14:editId="6F02680B">
-            <wp:extent cx="2934335" cy="1313815"/>
-            <wp:effectExtent l="0" t="0" r="0" b="635"/>
-            <wp:docPr id="2" name="Grafik 2" descr="C:\Users\Luca\AppData\Local\Temp\msohtmlclip1\02\clip_image001.png"/>
-            <wp:cNvGraphicFramePr>
-              <a:graphicFrameLocks xmlns:a="http://schemas.openxmlformats.org/drawingml/2006/main" noChangeAspect="1"/>
-            </wp:cNvGraphicFramePr>
-            <a:graphic xmlns:a="http://schemas.openxmlformats.org/drawingml/2006/main">
-              <a:graphicData uri="http://schemas.openxmlformats.org/drawingml/2006/picture">
-                <pic:pic xmlns:pic="http://schemas.openxmlformats.org/drawingml/2006/picture">
-                  <pic:nvPicPr>
-                    <pic:cNvPr id="0" name="Picture 3" descr="C:\Users\Luca\AppData\Local\Temp\msohtmlclip1\02\clip_image001.png"/>
-                    <pic:cNvPicPr>
-                      <a:picLocks noChangeAspect="1" noChangeArrowheads="1"/>
-                    </pic:cNvPicPr>
-                  </pic:nvPicPr>
-                  <pic:blipFill>
-                    <a:blip r:embed="rId8">
-                      <a:extLst>
-                        <a:ext uri="{28A0092B-C50C-407E-A947-70E740481C1C}">
-                          <a14:useLocalDpi xmlns:a14="http://schemas.microsoft.com/office/drawing/2010/main" val="0"/>
-                        </a:ext>
-                      </a:extLst>
-                    </a:blip>
-                    <a:srcRect/>
-                    <a:stretch>
-                      <a:fillRect/>
-                    </a:stretch>
-                  </pic:blipFill>
-                  <pic:spPr bwMode="auto">
-                    <a:xfrm>
-                      <a:off x="0" y="0"/>
-                      <a:ext cx="2934335" cy="1313815"/>
-                    </a:xfrm>
-                    <a:prstGeom prst="rect">
-                      <a:avLst/>
-                    </a:prstGeom>
-                    <a:noFill/>
-                    <a:ln>
-                      <a:noFill/>
-                    </a:ln>
-                  </pic:spPr>
-                </pic:pic>
-              </a:graphicData>
-            </a:graphic>
-          </wp:inline>
-        </w:drawing>
-      </w:r>
-    </w:p>
-    <w:p>
-      <w:pPr>
-        <w:spacing w:after="0" w:line="240" w:lineRule="auto"/>
-        <w:rPr>
-          <w:rFonts w:ascii="Calibri" w:eastAsia="Times New Roman" w:hAnsi="Calibri" w:cs="Times New Roman"/>
-          <w:color w:val="auto"/>
-          <w:sz w:val="22"/>
-          <w:szCs w:val="22"/>
-          <w:lang w:val="de-DE" w:eastAsia="de-DE"/>
-        </w:rPr>
-      </w:pPr>
-      <w:r>
-        <w:rPr>
-          <w:rFonts w:ascii="Calibri" w:eastAsia="Times New Roman" w:hAnsi="Calibri" w:cs="Times New Roman"/>
-          <w:noProof/>
-          <w:color w:val="auto"/>
-          <w:sz w:val="22"/>
-          <w:szCs w:val="22"/>
-          <w:lang w:val="de-DE" w:eastAsia="de-DE"/>
-        </w:rPr>
-        <w:drawing>
-          <wp:inline distT="0" distB="0" distL="0" distR="0" wp14:anchorId="4A5E69A1" wp14:editId="2307143D">
-            <wp:extent cx="2477135" cy="856615"/>
-            <wp:effectExtent l="0" t="0" r="0" b="635"/>
-            <wp:docPr id="3" name="Grafik 3" descr="C:\Users\Luca\AppData\Local\Temp\msohtmlclip1\02\clip_image001.png"/>
-            <wp:cNvGraphicFramePr>
-              <a:graphicFrameLocks xmlns:a="http://schemas.openxmlformats.org/drawingml/2006/main" noChangeAspect="1"/>
-            </wp:cNvGraphicFramePr>
-            <a:graphic xmlns:a="http://schemas.openxmlformats.org/drawingml/2006/main">
-              <a:graphicData uri="http://schemas.openxmlformats.org/drawingml/2006/picture">
-                <pic:pic xmlns:pic="http://schemas.openxmlformats.org/drawingml/2006/picture">
-                  <pic:nvPicPr>
-                    <pic:cNvPr id="0" name="Picture 5" descr="C:\Users\Luca\AppData\Local\Temp\msohtmlclip1\02\clip_image001.png"/>
-                    <pic:cNvPicPr>
-                      <a:picLocks noChangeAspect="1" noChangeArrowheads="1"/>
-                    </pic:cNvPicPr>
-                  </pic:nvPicPr>
-                  <pic:blipFill>
-                    <a:blip r:embed="rId9">
-                      <a:extLst>
-                        <a:ext uri="{28A0092B-C50C-407E-A947-70E740481C1C}">
-                          <a14:useLocalDpi xmlns:a14="http://schemas.microsoft.com/office/drawing/2010/main" val="0"/>
-                        </a:ext>
-                      </a:extLst>
-                    </a:blip>
-                    <a:srcRect/>
-                    <a:stretch>
-                      <a:fillRect/>
-                    </a:stretch>
-                  </pic:blipFill>
-                  <pic:spPr bwMode="auto">
-                    <a:xfrm>
-                      <a:off x="0" y="0"/>
-                      <a:ext cx="2477135" cy="856615"/>
-                    </a:xfrm>
-                    <a:prstGeom prst="rect">
-                      <a:avLst/>
-                    </a:prstGeom>
-                    <a:noFill/>
-                    <a:ln>
-                      <a:noFill/>
-                    </a:ln>
-                  </pic:spPr>
-                </pic:pic>
-              </a:graphicData>
-            </a:graphic>
-          </wp:inline>
-        </w:drawing>
-      </w:r>
-    </w:p>
-    <w:p>
-      <w:pPr>
-        <w:spacing w:after="0" w:line="240" w:lineRule="auto"/>
-        <w:rPr>
-          <w:rFonts w:ascii="Calibri" w:eastAsia="Times New Roman" w:hAnsi="Calibri" w:cs="Times New Roman"/>
-          <w:color w:val="auto"/>
-          <w:sz w:val="22"/>
-          <w:szCs w:val="22"/>
-          <w:lang w:val="de-DE" w:eastAsia="de-DE"/>
-        </w:rPr>
-      </w:pPr>
-      <w:r>
-        <w:rPr>
-          <w:rFonts w:ascii="Calibri" w:eastAsia="Times New Roman" w:hAnsi="Calibri" w:cs="Times New Roman"/>
-          <w:noProof/>
-          <w:color w:val="auto"/>
-          <w:sz w:val="22"/>
-          <w:szCs w:val="22"/>
-          <w:lang w:val="de-DE" w:eastAsia="de-DE"/>
-        </w:rPr>
-        <w:drawing>
-          <wp:inline distT="0" distB="0" distL="0" distR="0" wp14:anchorId="61A03E53" wp14:editId="5B83F202">
-            <wp:extent cx="1753870" cy="1007110"/>
-            <wp:effectExtent l="0" t="0" r="0" b="2540"/>
-            <wp:docPr id="4" name="Grafik 4" descr="C:\Users\Luca\AppData\Local\Temp\msohtmlclip1\02\clip_image001.png"/>
-            <wp:cNvGraphicFramePr>
-              <a:graphicFrameLocks xmlns:a="http://schemas.openxmlformats.org/drawingml/2006/main" noChangeAspect="1"/>
-            </wp:cNvGraphicFramePr>
-            <a:graphic xmlns:a="http://schemas.openxmlformats.org/drawingml/2006/main">
-              <a:graphicData uri="http://schemas.openxmlformats.org/drawingml/2006/picture">
-                <pic:pic xmlns:pic="http://schemas.openxmlformats.org/drawingml/2006/picture">
-                  <pic:nvPicPr>
-                    <pic:cNvPr id="0" name="Picture 7" descr="C:\Users\Luca\AppData\Local\Temp\msohtmlclip1\02\clip_image001.png"/>
-                    <pic:cNvPicPr>
-                      <a:picLocks noChangeAspect="1" noChangeArrowheads="1"/>
-                    </pic:cNvPicPr>
-                  </pic:nvPicPr>
-                  <pic:blipFill>
-                    <a:blip r:embed="rId10">
-                      <a:extLst>
-                        <a:ext uri="{28A0092B-C50C-407E-A947-70E740481C1C}">
-                          <a14:useLocalDpi xmlns:a14="http://schemas.microsoft.com/office/drawing/2010/main" val="0"/>
-                        </a:ext>
-                      </a:extLst>
-                    </a:blip>
-                    <a:srcRect/>
-                    <a:stretch>
-                      <a:fillRect/>
-                    </a:stretch>
-                  </pic:blipFill>
-                  <pic:spPr bwMode="auto">
-                    <a:xfrm>
-                      <a:off x="0" y="0"/>
-                      <a:ext cx="1753870" cy="1007110"/>
-                    </a:xfrm>
-                    <a:prstGeom prst="rect">
-                      <a:avLst/>
-                    </a:prstGeom>
-                    <a:noFill/>
-                    <a:ln>
-                      <a:noFill/>
-                    </a:ln>
-                  </pic:spPr>
-                </pic:pic>
-              </a:graphicData>
-            </a:graphic>
-          </wp:inline>
-        </w:drawing>
-      </w:r>
-    </w:p>
-    <w:p>
-      <w:pPr>
-        <w:spacing w:after="0" w:line="240" w:lineRule="auto"/>
-        <w:rPr>
-          <w:rFonts w:ascii="Calibri" w:eastAsia="Times New Roman" w:hAnsi="Calibri" w:cs="Times New Roman"/>
-          <w:color w:val="auto"/>
-          <w:sz w:val="22"/>
-          <w:szCs w:val="22"/>
-          <w:lang w:val="de-DE" w:eastAsia="de-DE"/>
-        </w:rPr>
-      </w:pPr>
-      <w:r>
-        <w:rPr>
-          <w:rFonts w:ascii="Calibri" w:eastAsia="Times New Roman" w:hAnsi="Calibri" w:cs="Times New Roman"/>
-          <w:noProof/>
-          <w:color w:val="auto"/>
-          <w:sz w:val="22"/>
-          <w:szCs w:val="22"/>
-          <w:lang w:val="de-DE" w:eastAsia="de-DE"/>
-        </w:rPr>
-        <w:drawing>
-          <wp:inline distT="0" distB="0" distL="0" distR="0" wp14:anchorId="6FE81A3B" wp14:editId="36432BAA">
-            <wp:extent cx="5370830" cy="706120"/>
-            <wp:effectExtent l="0" t="0" r="1270" b="0"/>
-            <wp:docPr id="5" name="Grafik 5" descr="C:\Users\Luca\AppData\Local\Temp\msohtmlclip1\02\clip_image001.png"/>
-            <wp:cNvGraphicFramePr>
-              <a:graphicFrameLocks xmlns:a="http://schemas.openxmlformats.org/drawingml/2006/main" noChangeAspect="1"/>
-            </wp:cNvGraphicFramePr>
-            <a:graphic xmlns:a="http://schemas.openxmlformats.org/drawingml/2006/main">
-              <a:graphicData uri="http://schemas.openxmlformats.org/drawingml/2006/picture">
-                <pic:pic xmlns:pic="http://schemas.openxmlformats.org/drawingml/2006/picture">
-                  <pic:nvPicPr>
-                    <pic:cNvPr id="0" name="Picture 9" descr="C:\Users\Luca\AppData\Local\Temp\msohtmlclip1\02\clip_image001.png"/>
-                    <pic:cNvPicPr>
-                      <a:picLocks noChangeAspect="1" noChangeArrowheads="1"/>
-                    </pic:cNvPicPr>
-                  </pic:nvPicPr>
-                  <pic:blipFill>
-                    <a:blip r:embed="rId11">
-                      <a:extLst>
-                        <a:ext uri="{28A0092B-C50C-407E-A947-70E740481C1C}">
-                          <a14:useLocalDpi xmlns:a14="http://schemas.microsoft.com/office/drawing/2010/main" val="0"/>
-                        </a:ext>
-                      </a:extLst>
-                    </a:blip>
-                    <a:srcRect/>
-                    <a:stretch>
-                      <a:fillRect/>
-                    </a:stretch>
-                  </pic:blipFill>
-                  <pic:spPr bwMode="auto">
-                    <a:xfrm>
-                      <a:off x="0" y="0"/>
-                      <a:ext cx="5370830" cy="706120"/>
-                    </a:xfrm>
-                    <a:prstGeom prst="rect">
-                      <a:avLst/>
-                    </a:prstGeom>
-                    <a:noFill/>
-                    <a:ln>
-                      <a:noFill/>
-                    </a:ln>
-                  </pic:spPr>
-                </pic:pic>
-              </a:graphicData>
-            </a:graphic>
-          </wp:inline>
-        </w:drawing>
-      </w:r>
-    </w:p>
-    <w:p>
-      <w:pPr>
-        <w:rPr>
-          <w:lang w:val="de-DE"/>
-        </w:rPr>
-      </w:pPr>
+      <w:bookmarkStart w:id="0" w:name="_GoBack"/>
+      <w:bookmarkEnd w:id="0"/>
     </w:p>
     <w:sectPr>
-      <w:footerReference w:type="default" r:id="rId12"/>
+      <w:footerReference w:type="default" r:id="rId7"/>
       <w:pgSz w:w="11907" w:h="16839" w:code="9"/>
       <w:pgMar w:top="1008" w:right="1296" w:bottom="864" w:left="1296" w:header="720" w:footer="720" w:gutter="0"/>
       <w:cols w:space="720"/>
@@ -1879,6 +1487,7 @@
     <w:lsdException w:name="HTML Sample" w:semiHidden="1" w:unhideWhenUsed="1"/>
     <w:lsdException w:name="HTML Typewriter" w:semiHidden="1" w:unhideWhenUsed="1"/>
     <w:lsdException w:name="HTML Variable" w:semiHidden="1" w:unhideWhenUsed="1"/>
+    <w:lsdException w:name="Normal Table" w:semiHidden="1" w:unhideWhenUsed="1"/>
     <w:lsdException w:name="annotation subject" w:semiHidden="1" w:unhideWhenUsed="1"/>
     <w:lsdException w:name="No List" w:semiHidden="1" w:unhideWhenUsed="1"/>
     <w:lsdException w:name="Outline List 1" w:semiHidden="1" w:unhideWhenUsed="1"/>
@@ -1925,8 +1534,10 @@
     <w:lsdException w:name="Table Subtle 2" w:semiHidden="1" w:unhideWhenUsed="1"/>
     <w:lsdException w:name="Table Web 1" w:semiHidden="1" w:unhideWhenUsed="1"/>
     <w:lsdException w:name="Table Web 2" w:semiHidden="1" w:unhideWhenUsed="1"/>
+    <w:lsdException w:name="Table Web 3" w:semiHidden="1" w:unhideWhenUsed="1"/>
     <w:lsdException w:name="Balloon Text" w:semiHidden="1" w:unhideWhenUsed="1"/>
     <w:lsdException w:name="Table Grid" w:uiPriority="39"/>
+    <w:lsdException w:name="Table Theme" w:semiHidden="1" w:unhideWhenUsed="1"/>
     <w:lsdException w:name="Placeholder Text" w:semiHidden="1"/>
     <w:lsdException w:name="No Spacing" w:uiPriority="36" w:qFormat="1"/>
     <w:lsdException w:name="Light Shading" w:uiPriority="60"/>
@@ -2663,6 +2274,7 @@
   </w:compat>
   <w:rsids>
     <w:rsidRoot w:val="00EA7106"/>
+    <w:rsid w:val="00585183"/>
     <w:rsid w:val="00EA7106"/>
   </w:rsids>
   <m:mathPr>

</xml_diff>